<commit_message>
Subiendo Tarea - Practica Grupal
</commit_message>
<xml_diff>
--- a/Tarea - Practica Grupal 25_05_20224/Tarea_Practica_Grupal.docx
+++ b/Tarea - Practica Grupal 25_05_20224/Tarea_Practica_Grupal.docx
@@ -1558,6 +1558,622 @@
     </w:p>
     <w:p>
       <w:pPr>
+        <w:pStyle w:val="HTMLconformatoprevio"/>
+        <w:pBdr>
+          <w:top w:val="single" w:sz="6" w:space="7" w:color="CCCCCC"/>
+          <w:left w:val="single" w:sz="6" w:space="7" w:color="CCCCCC"/>
+          <w:bottom w:val="single" w:sz="6" w:space="7" w:color="CCCCCC"/>
+          <w:right w:val="single" w:sz="6" w:space="7" w:color="CCCCCC"/>
+        </w:pBdr>
+        <w:shd w:val="clear" w:color="auto" w:fill="F5F5F5"/>
+        <w:wordWrap w:val="0"/>
+        <w:spacing w:after="150"/>
+        <w:rPr>
+          <w:rStyle w:val="CdigoHTML"/>
+          <w:rFonts w:eastAsiaTheme="majorEastAsia"/>
+          <w:color w:val="333333"/>
+        </w:rPr>
+      </w:pPr>
+      <w:r>
+        <w:rPr>
+          <w:rStyle w:val="hljs-comment"/>
+          <w:rFonts w:eastAsiaTheme="majorEastAsia"/>
+          <w:i/>
+          <w:iCs/>
+          <w:color w:val="999988"/>
+        </w:rPr>
+        <w:t xml:space="preserve"># Quince automóviles son llevados a una concesionaria para validar su garantía. </w:t>
+      </w:r>
+    </w:p>
+    <w:p>
+      <w:pPr>
+        <w:pStyle w:val="HTMLconformatoprevio"/>
+        <w:pBdr>
+          <w:top w:val="single" w:sz="6" w:space="7" w:color="CCCCCC"/>
+          <w:left w:val="single" w:sz="6" w:space="7" w:color="CCCCCC"/>
+          <w:bottom w:val="single" w:sz="6" w:space="7" w:color="CCCCCC"/>
+          <w:right w:val="single" w:sz="6" w:space="7" w:color="CCCCCC"/>
+        </w:pBdr>
+        <w:shd w:val="clear" w:color="auto" w:fill="F5F5F5"/>
+        <w:wordWrap w:val="0"/>
+        <w:spacing w:after="150"/>
+        <w:rPr>
+          <w:rStyle w:val="CdigoHTML"/>
+          <w:rFonts w:eastAsiaTheme="majorEastAsia"/>
+          <w:color w:val="333333"/>
+        </w:rPr>
+      </w:pPr>
+      <w:r>
+        <w:rPr>
+          <w:rStyle w:val="hljs-comment"/>
+          <w:rFonts w:eastAsiaTheme="majorEastAsia"/>
+          <w:i/>
+          <w:iCs/>
+          <w:color w:val="999988"/>
+        </w:rPr>
+        <w:t xml:space="preserve"># Suponga que cinco presentan graves problemas de motor mientras que diez tienen problemas </w:t>
+      </w:r>
+    </w:p>
+    <w:p>
+      <w:pPr>
+        <w:pStyle w:val="HTMLconformatoprevio"/>
+        <w:pBdr>
+          <w:top w:val="single" w:sz="6" w:space="7" w:color="CCCCCC"/>
+          <w:left w:val="single" w:sz="6" w:space="7" w:color="CCCCCC"/>
+          <w:bottom w:val="single" w:sz="6" w:space="7" w:color="CCCCCC"/>
+          <w:right w:val="single" w:sz="6" w:space="7" w:color="CCCCCC"/>
+        </w:pBdr>
+        <w:shd w:val="clear" w:color="auto" w:fill="F5F5F5"/>
+        <w:wordWrap w:val="0"/>
+        <w:spacing w:after="150"/>
+        <w:rPr>
+          <w:rStyle w:val="CdigoHTML"/>
+          <w:rFonts w:eastAsiaTheme="majorEastAsia"/>
+          <w:color w:val="333333"/>
+        </w:rPr>
+      </w:pPr>
+      <w:r>
+        <w:rPr>
+          <w:rStyle w:val="hljs-comment"/>
+          <w:rFonts w:eastAsiaTheme="majorEastAsia"/>
+          <w:i/>
+          <w:iCs/>
+          <w:color w:val="999988"/>
+        </w:rPr>
+        <w:t xml:space="preserve"># sin importancia. Se eligen aleatoriamente seis automóviles para componerlos </w:t>
+      </w:r>
+    </w:p>
+    <w:p>
+      <w:pPr>
+        <w:pStyle w:val="HTMLconformatoprevio"/>
+        <w:pBdr>
+          <w:top w:val="single" w:sz="6" w:space="7" w:color="CCCCCC"/>
+          <w:left w:val="single" w:sz="6" w:space="7" w:color="CCCCCC"/>
+          <w:bottom w:val="single" w:sz="6" w:space="7" w:color="CCCCCC"/>
+          <w:right w:val="single" w:sz="6" w:space="7" w:color="CCCCCC"/>
+        </w:pBdr>
+        <w:shd w:val="clear" w:color="auto" w:fill="F5F5F5"/>
+        <w:wordWrap w:val="0"/>
+        <w:spacing w:after="150"/>
+        <w:rPr>
+          <w:rStyle w:val="CdigoHTML"/>
+          <w:rFonts w:eastAsiaTheme="majorEastAsia"/>
+          <w:color w:val="333333"/>
+        </w:rPr>
+      </w:pPr>
+      <w:r>
+        <w:rPr>
+          <w:rStyle w:val="hljs-comment"/>
+          <w:rFonts w:eastAsiaTheme="majorEastAsia"/>
+          <w:i/>
+          <w:iCs/>
+          <w:color w:val="999988"/>
+        </w:rPr>
+        <w:t># ¿Cuál es la probabilidad de que dos tengan problemas graves?</w:t>
+      </w:r>
+    </w:p>
+    <w:p>
+      <w:pPr>
+        <w:pStyle w:val="HTMLconformatoprevio"/>
+        <w:pBdr>
+          <w:top w:val="single" w:sz="6" w:space="7" w:color="CCCCCC"/>
+          <w:left w:val="single" w:sz="6" w:space="7" w:color="CCCCCC"/>
+          <w:bottom w:val="single" w:sz="6" w:space="7" w:color="CCCCCC"/>
+          <w:right w:val="single" w:sz="6" w:space="7" w:color="CCCCCC"/>
+        </w:pBdr>
+        <w:shd w:val="clear" w:color="auto" w:fill="F5F5F5"/>
+        <w:wordWrap w:val="0"/>
+        <w:spacing w:after="150"/>
+        <w:rPr>
+          <w:rStyle w:val="CdigoHTML"/>
+          <w:rFonts w:eastAsiaTheme="majorEastAsia"/>
+          <w:color w:val="333333"/>
+        </w:rPr>
+      </w:pPr>
+    </w:p>
+    <w:p>
+      <w:pPr>
+        <w:pStyle w:val="HTMLconformatoprevio"/>
+        <w:pBdr>
+          <w:top w:val="single" w:sz="6" w:space="7" w:color="CCCCCC"/>
+          <w:left w:val="single" w:sz="6" w:space="7" w:color="CCCCCC"/>
+          <w:bottom w:val="single" w:sz="6" w:space="7" w:color="CCCCCC"/>
+          <w:right w:val="single" w:sz="6" w:space="7" w:color="CCCCCC"/>
+        </w:pBdr>
+        <w:shd w:val="clear" w:color="auto" w:fill="F5F5F5"/>
+        <w:wordWrap w:val="0"/>
+        <w:spacing w:after="150"/>
+        <w:rPr>
+          <w:rStyle w:val="CdigoHTML"/>
+          <w:rFonts w:eastAsiaTheme="majorEastAsia"/>
+          <w:color w:val="333333"/>
+        </w:rPr>
+      </w:pPr>
+      <w:r>
+        <w:rPr>
+          <w:rStyle w:val="hljs-comment"/>
+          <w:rFonts w:eastAsiaTheme="majorEastAsia"/>
+          <w:i/>
+          <w:iCs/>
+          <w:color w:val="999988"/>
+        </w:rPr>
+        <w:t># Parámetros de la distribución hipergeométrica</w:t>
+      </w:r>
+    </w:p>
+    <w:p>
+      <w:pPr>
+        <w:pStyle w:val="HTMLconformatoprevio"/>
+        <w:pBdr>
+          <w:top w:val="single" w:sz="6" w:space="7" w:color="CCCCCC"/>
+          <w:left w:val="single" w:sz="6" w:space="7" w:color="CCCCCC"/>
+          <w:bottom w:val="single" w:sz="6" w:space="7" w:color="CCCCCC"/>
+          <w:right w:val="single" w:sz="6" w:space="7" w:color="CCCCCC"/>
+        </w:pBdr>
+        <w:shd w:val="clear" w:color="auto" w:fill="F5F5F5"/>
+        <w:wordWrap w:val="0"/>
+        <w:spacing w:after="150"/>
+        <w:rPr>
+          <w:rStyle w:val="CdigoHTML"/>
+          <w:rFonts w:eastAsiaTheme="majorEastAsia"/>
+          <w:color w:val="333333"/>
+        </w:rPr>
+      </w:pPr>
+      <w:r>
+        <w:rPr>
+          <w:rStyle w:val="CdigoHTML"/>
+          <w:rFonts w:eastAsiaTheme="majorEastAsia"/>
+          <w:color w:val="333333"/>
+        </w:rPr>
+        <w:t xml:space="preserve">N &lt;- </w:t>
+      </w:r>
+      <w:r>
+        <w:rPr>
+          <w:rStyle w:val="hljs-number"/>
+          <w:rFonts w:eastAsiaTheme="majorEastAsia"/>
+          <w:color w:val="009999"/>
+        </w:rPr>
+        <w:t>15</w:t>
+      </w:r>
+      <w:r>
+        <w:rPr>
+          <w:rStyle w:val="CdigoHTML"/>
+          <w:rFonts w:eastAsiaTheme="majorEastAsia"/>
+          <w:color w:val="333333"/>
+        </w:rPr>
+        <w:t xml:space="preserve">  </w:t>
+      </w:r>
+      <w:r>
+        <w:rPr>
+          <w:rStyle w:val="hljs-comment"/>
+          <w:rFonts w:eastAsiaTheme="majorEastAsia"/>
+          <w:i/>
+          <w:iCs/>
+          <w:color w:val="999988"/>
+        </w:rPr>
+        <w:t># Tamaño de la población</w:t>
+      </w:r>
+    </w:p>
+    <w:p>
+      <w:pPr>
+        <w:pStyle w:val="HTMLconformatoprevio"/>
+        <w:pBdr>
+          <w:top w:val="single" w:sz="6" w:space="7" w:color="CCCCCC"/>
+          <w:left w:val="single" w:sz="6" w:space="7" w:color="CCCCCC"/>
+          <w:bottom w:val="single" w:sz="6" w:space="7" w:color="CCCCCC"/>
+          <w:right w:val="single" w:sz="6" w:space="7" w:color="CCCCCC"/>
+        </w:pBdr>
+        <w:shd w:val="clear" w:color="auto" w:fill="F5F5F5"/>
+        <w:wordWrap w:val="0"/>
+        <w:spacing w:after="150"/>
+        <w:rPr>
+          <w:rStyle w:val="CdigoHTML"/>
+          <w:rFonts w:eastAsiaTheme="majorEastAsia"/>
+          <w:color w:val="333333"/>
+        </w:rPr>
+      </w:pPr>
+      <w:r>
+        <w:rPr>
+          <w:rStyle w:val="CdigoHTML"/>
+          <w:rFonts w:eastAsiaTheme="majorEastAsia"/>
+          <w:color w:val="333333"/>
+        </w:rPr>
+        <w:t xml:space="preserve">K &lt;- </w:t>
+      </w:r>
+      <w:r>
+        <w:rPr>
+          <w:rStyle w:val="hljs-number"/>
+          <w:rFonts w:eastAsiaTheme="majorEastAsia"/>
+          <w:color w:val="009999"/>
+        </w:rPr>
+        <w:t>5</w:t>
+      </w:r>
+      <w:r>
+        <w:rPr>
+          <w:rStyle w:val="CdigoHTML"/>
+          <w:rFonts w:eastAsiaTheme="majorEastAsia"/>
+          <w:color w:val="333333"/>
+        </w:rPr>
+        <w:t xml:space="preserve">   </w:t>
+      </w:r>
+      <w:r>
+        <w:rPr>
+          <w:rStyle w:val="hljs-comment"/>
+          <w:rFonts w:eastAsiaTheme="majorEastAsia"/>
+          <w:i/>
+          <w:iCs/>
+          <w:color w:val="999988"/>
+        </w:rPr>
+        <w:t># Número de éxitos en la población (problemas graves)</w:t>
+      </w:r>
+    </w:p>
+    <w:p>
+      <w:pPr>
+        <w:pStyle w:val="HTMLconformatoprevio"/>
+        <w:pBdr>
+          <w:top w:val="single" w:sz="6" w:space="7" w:color="CCCCCC"/>
+          <w:left w:val="single" w:sz="6" w:space="7" w:color="CCCCCC"/>
+          <w:bottom w:val="single" w:sz="6" w:space="7" w:color="CCCCCC"/>
+          <w:right w:val="single" w:sz="6" w:space="7" w:color="CCCCCC"/>
+        </w:pBdr>
+        <w:shd w:val="clear" w:color="auto" w:fill="F5F5F5"/>
+        <w:wordWrap w:val="0"/>
+        <w:spacing w:after="150"/>
+        <w:rPr>
+          <w:rStyle w:val="CdigoHTML"/>
+          <w:rFonts w:eastAsiaTheme="majorEastAsia"/>
+          <w:color w:val="333333"/>
+        </w:rPr>
+      </w:pPr>
+      <w:r>
+        <w:rPr>
+          <w:rStyle w:val="CdigoHTML"/>
+          <w:rFonts w:eastAsiaTheme="majorEastAsia"/>
+          <w:color w:val="333333"/>
+        </w:rPr>
+        <w:t xml:space="preserve">n &lt;- </w:t>
+      </w:r>
+      <w:r>
+        <w:rPr>
+          <w:rStyle w:val="hljs-number"/>
+          <w:rFonts w:eastAsiaTheme="majorEastAsia"/>
+          <w:color w:val="009999"/>
+        </w:rPr>
+        <w:t>6</w:t>
+      </w:r>
+      <w:r>
+        <w:rPr>
+          <w:rStyle w:val="CdigoHTML"/>
+          <w:rFonts w:eastAsiaTheme="majorEastAsia"/>
+          <w:color w:val="333333"/>
+        </w:rPr>
+        <w:t xml:space="preserve">   </w:t>
+      </w:r>
+      <w:r>
+        <w:rPr>
+          <w:rStyle w:val="hljs-comment"/>
+          <w:rFonts w:eastAsiaTheme="majorEastAsia"/>
+          <w:i/>
+          <w:iCs/>
+          <w:color w:val="999988"/>
+        </w:rPr>
+        <w:t># Tamaño de la muestra</w:t>
+      </w:r>
+    </w:p>
+    <w:p>
+      <w:pPr>
+        <w:pStyle w:val="HTMLconformatoprevio"/>
+        <w:pBdr>
+          <w:top w:val="single" w:sz="6" w:space="7" w:color="CCCCCC"/>
+          <w:left w:val="single" w:sz="6" w:space="7" w:color="CCCCCC"/>
+          <w:bottom w:val="single" w:sz="6" w:space="7" w:color="CCCCCC"/>
+          <w:right w:val="single" w:sz="6" w:space="7" w:color="CCCCCC"/>
+        </w:pBdr>
+        <w:shd w:val="clear" w:color="auto" w:fill="F5F5F5"/>
+        <w:wordWrap w:val="0"/>
+        <w:spacing w:after="150"/>
+        <w:rPr>
+          <w:rStyle w:val="CdigoHTML"/>
+          <w:rFonts w:eastAsiaTheme="majorEastAsia"/>
+          <w:color w:val="333333"/>
+        </w:rPr>
+      </w:pPr>
+      <w:r>
+        <w:rPr>
+          <w:rStyle w:val="CdigoHTML"/>
+          <w:rFonts w:eastAsiaTheme="majorEastAsia"/>
+          <w:color w:val="333333"/>
+        </w:rPr>
+        <w:t xml:space="preserve">k &lt;- </w:t>
+      </w:r>
+      <w:r>
+        <w:rPr>
+          <w:rStyle w:val="hljs-number"/>
+          <w:rFonts w:eastAsiaTheme="majorEastAsia"/>
+          <w:color w:val="009999"/>
+        </w:rPr>
+        <w:t>2</w:t>
+      </w:r>
+      <w:r>
+        <w:rPr>
+          <w:rStyle w:val="CdigoHTML"/>
+          <w:rFonts w:eastAsiaTheme="majorEastAsia"/>
+          <w:color w:val="333333"/>
+        </w:rPr>
+        <w:t xml:space="preserve">   </w:t>
+      </w:r>
+      <w:r>
+        <w:rPr>
+          <w:rStyle w:val="hljs-comment"/>
+          <w:rFonts w:eastAsiaTheme="majorEastAsia"/>
+          <w:i/>
+          <w:iCs/>
+          <w:color w:val="999988"/>
+        </w:rPr>
+        <w:t># Número de éxitos en la muestra (problemas graves)</w:t>
+      </w:r>
+    </w:p>
+    <w:p>
+      <w:pPr>
+        <w:pStyle w:val="HTMLconformatoprevio"/>
+        <w:pBdr>
+          <w:top w:val="single" w:sz="6" w:space="7" w:color="CCCCCC"/>
+          <w:left w:val="single" w:sz="6" w:space="7" w:color="CCCCCC"/>
+          <w:bottom w:val="single" w:sz="6" w:space="7" w:color="CCCCCC"/>
+          <w:right w:val="single" w:sz="6" w:space="7" w:color="CCCCCC"/>
+        </w:pBdr>
+        <w:shd w:val="clear" w:color="auto" w:fill="F5F5F5"/>
+        <w:wordWrap w:val="0"/>
+        <w:spacing w:after="150"/>
+        <w:rPr>
+          <w:rStyle w:val="CdigoHTML"/>
+          <w:rFonts w:eastAsiaTheme="majorEastAsia"/>
+          <w:color w:val="333333"/>
+        </w:rPr>
+      </w:pPr>
+      <w:r>
+        <w:rPr>
+          <w:rStyle w:val="CdigoHTML"/>
+          <w:rFonts w:eastAsiaTheme="majorEastAsia"/>
+          <w:color w:val="333333"/>
+        </w:rPr>
+        <w:t xml:space="preserve">  </w:t>
+      </w:r>
+    </w:p>
+    <w:p>
+      <w:pPr>
+        <w:pStyle w:val="HTMLconformatoprevio"/>
+        <w:pBdr>
+          <w:top w:val="single" w:sz="6" w:space="7" w:color="CCCCCC"/>
+          <w:left w:val="single" w:sz="6" w:space="7" w:color="CCCCCC"/>
+          <w:bottom w:val="single" w:sz="6" w:space="7" w:color="CCCCCC"/>
+          <w:right w:val="single" w:sz="6" w:space="7" w:color="CCCCCC"/>
+        </w:pBdr>
+        <w:shd w:val="clear" w:color="auto" w:fill="F5F5F5"/>
+        <w:wordWrap w:val="0"/>
+        <w:spacing w:after="150"/>
+        <w:rPr>
+          <w:rStyle w:val="CdigoHTML"/>
+          <w:rFonts w:eastAsiaTheme="majorEastAsia"/>
+          <w:color w:val="333333"/>
+        </w:rPr>
+      </w:pPr>
+      <w:r>
+        <w:rPr>
+          <w:rStyle w:val="hljs-comment"/>
+          <w:rFonts w:eastAsiaTheme="majorEastAsia"/>
+          <w:i/>
+          <w:iCs/>
+          <w:color w:val="999988"/>
+        </w:rPr>
+        <w:t># Calcular la probabilidad usando la distribución hipergeométrica</w:t>
+      </w:r>
+    </w:p>
+    <w:p>
+      <w:pPr>
+        <w:pStyle w:val="HTMLconformatoprevio"/>
+        <w:pBdr>
+          <w:top w:val="single" w:sz="6" w:space="7" w:color="CCCCCC"/>
+          <w:left w:val="single" w:sz="6" w:space="7" w:color="CCCCCC"/>
+          <w:bottom w:val="single" w:sz="6" w:space="7" w:color="CCCCCC"/>
+          <w:right w:val="single" w:sz="6" w:space="7" w:color="CCCCCC"/>
+        </w:pBdr>
+        <w:shd w:val="clear" w:color="auto" w:fill="F5F5F5"/>
+        <w:wordWrap w:val="0"/>
+        <w:spacing w:after="150"/>
+        <w:rPr>
+          <w:rStyle w:val="CdigoHTML"/>
+          <w:rFonts w:eastAsiaTheme="majorEastAsia"/>
+          <w:color w:val="333333"/>
+        </w:rPr>
+      </w:pPr>
+      <w:r>
+        <w:rPr>
+          <w:rStyle w:val="CdigoHTML"/>
+          <w:rFonts w:eastAsiaTheme="majorEastAsia"/>
+          <w:color w:val="333333"/>
+        </w:rPr>
+        <w:t xml:space="preserve">probabilidad &lt;- </w:t>
+      </w:r>
+      <w:proofErr w:type="gramStart"/>
+      <w:r>
+        <w:rPr>
+          <w:rStyle w:val="CdigoHTML"/>
+          <w:rFonts w:eastAsiaTheme="majorEastAsia"/>
+          <w:color w:val="333333"/>
+        </w:rPr>
+        <w:t>dhyper(</w:t>
+      </w:r>
+      <w:proofErr w:type="gramEnd"/>
+      <w:r>
+        <w:rPr>
+          <w:rStyle w:val="CdigoHTML"/>
+          <w:rFonts w:eastAsiaTheme="majorEastAsia"/>
+          <w:color w:val="333333"/>
+        </w:rPr>
+        <w:t>k, K, N - K, n)</w:t>
+      </w:r>
+    </w:p>
+    <w:p>
+      <w:pPr>
+        <w:pStyle w:val="HTMLconformatoprevio"/>
+        <w:pBdr>
+          <w:top w:val="single" w:sz="6" w:space="7" w:color="CCCCCC"/>
+          <w:left w:val="single" w:sz="6" w:space="7" w:color="CCCCCC"/>
+          <w:bottom w:val="single" w:sz="6" w:space="7" w:color="CCCCCC"/>
+          <w:right w:val="single" w:sz="6" w:space="7" w:color="CCCCCC"/>
+        </w:pBdr>
+        <w:shd w:val="clear" w:color="auto" w:fill="F5F5F5"/>
+        <w:wordWrap w:val="0"/>
+        <w:spacing w:after="150"/>
+        <w:rPr>
+          <w:rStyle w:val="CdigoHTML"/>
+          <w:rFonts w:eastAsiaTheme="majorEastAsia"/>
+          <w:color w:val="333333"/>
+        </w:rPr>
+      </w:pPr>
+      <w:r>
+        <w:rPr>
+          <w:rStyle w:val="CdigoHTML"/>
+          <w:rFonts w:eastAsiaTheme="majorEastAsia"/>
+          <w:color w:val="333333"/>
+        </w:rPr>
+        <w:t xml:space="preserve">  </w:t>
+      </w:r>
+    </w:p>
+    <w:p>
+      <w:pPr>
+        <w:pStyle w:val="HTMLconformatoprevio"/>
+        <w:pBdr>
+          <w:top w:val="single" w:sz="6" w:space="7" w:color="CCCCCC"/>
+          <w:left w:val="single" w:sz="6" w:space="7" w:color="CCCCCC"/>
+          <w:bottom w:val="single" w:sz="6" w:space="7" w:color="CCCCCC"/>
+          <w:right w:val="single" w:sz="6" w:space="7" w:color="CCCCCC"/>
+        </w:pBdr>
+        <w:shd w:val="clear" w:color="auto" w:fill="F5F5F5"/>
+        <w:wordWrap w:val="0"/>
+        <w:spacing w:after="150"/>
+        <w:rPr>
+          <w:rStyle w:val="CdigoHTML"/>
+          <w:rFonts w:eastAsiaTheme="majorEastAsia"/>
+          <w:color w:val="333333"/>
+        </w:rPr>
+      </w:pPr>
+      <w:r>
+        <w:rPr>
+          <w:rStyle w:val="hljs-comment"/>
+          <w:rFonts w:eastAsiaTheme="majorEastAsia"/>
+          <w:i/>
+          <w:iCs/>
+          <w:color w:val="999988"/>
+        </w:rPr>
+        <w:t># Mostrar el resultado</w:t>
+      </w:r>
+    </w:p>
+    <w:p>
+      <w:pPr>
+        <w:pStyle w:val="HTMLconformatoprevio"/>
+        <w:pBdr>
+          <w:top w:val="single" w:sz="6" w:space="7" w:color="CCCCCC"/>
+          <w:left w:val="single" w:sz="6" w:space="7" w:color="CCCCCC"/>
+          <w:bottom w:val="single" w:sz="6" w:space="7" w:color="CCCCCC"/>
+          <w:right w:val="single" w:sz="6" w:space="7" w:color="CCCCCC"/>
+        </w:pBdr>
+        <w:shd w:val="clear" w:color="auto" w:fill="F5F5F5"/>
+        <w:wordWrap w:val="0"/>
+        <w:spacing w:after="150"/>
+        <w:rPr>
+          <w:color w:val="333333"/>
+        </w:rPr>
+      </w:pPr>
+      <w:r>
+        <w:rPr>
+          <w:rStyle w:val="CdigoHTML"/>
+          <w:rFonts w:eastAsiaTheme="majorEastAsia"/>
+          <w:color w:val="333333"/>
+        </w:rPr>
+        <w:t>print(probabilidad)</w:t>
+      </w:r>
+    </w:p>
+    <w:p>
+      <w:pPr>
+        <w:pStyle w:val="HTMLconformatoprevio"/>
+        <w:pBdr>
+          <w:top w:val="single" w:sz="6" w:space="7" w:color="CCCCCC"/>
+          <w:left w:val="single" w:sz="6" w:space="7" w:color="CCCCCC"/>
+          <w:bottom w:val="single" w:sz="6" w:space="7" w:color="CCCCCC"/>
+          <w:right w:val="single" w:sz="6" w:space="7" w:color="CCCCCC"/>
+        </w:pBdr>
+        <w:shd w:val="clear" w:color="auto" w:fill="FFFFFF"/>
+        <w:wordWrap w:val="0"/>
+        <w:spacing w:after="150"/>
+        <w:rPr>
+          <w:color w:val="333333"/>
+        </w:rPr>
+      </w:pPr>
+      <w:r>
+        <w:rPr>
+          <w:rStyle w:val="CdigoHTML"/>
+          <w:rFonts w:eastAsiaTheme="majorEastAsia"/>
+          <w:color w:val="333333"/>
+        </w:rPr>
+        <w:t>## [1] 0.4195804</w:t>
+      </w:r>
+    </w:p>
+    <w:p>
+      <w:pPr>
+        <w:pStyle w:val="HTMLconformatoprevio"/>
+        <w:pBdr>
+          <w:top w:val="single" w:sz="6" w:space="7" w:color="CCCCCC"/>
+          <w:left w:val="single" w:sz="6" w:space="7" w:color="CCCCCC"/>
+          <w:bottom w:val="single" w:sz="6" w:space="7" w:color="CCCCCC"/>
+          <w:right w:val="single" w:sz="6" w:space="7" w:color="CCCCCC"/>
+        </w:pBdr>
+        <w:shd w:val="clear" w:color="auto" w:fill="F5F5F5"/>
+        <w:wordWrap w:val="0"/>
+        <w:spacing w:after="150"/>
+        <w:rPr>
+          <w:rStyle w:val="Textoennegrita"/>
+          <w:b w:val="0"/>
+          <w:bCs w:val="0"/>
+          <w:color w:val="333333"/>
+        </w:rPr>
+      </w:pPr>
+      <w:r>
+        <w:rPr>
+          <w:rStyle w:val="hljs-comment"/>
+          <w:rFonts w:eastAsiaTheme="majorEastAsia"/>
+          <w:i/>
+          <w:iCs/>
+          <w:color w:val="999988"/>
+        </w:rPr>
+        <w:t>## [1] 0.4195804</w:t>
+      </w:r>
+    </w:p>
+    <w:p>
+      <w:pPr>
+        <w:tabs>
+          <w:tab w:val="left" w:pos="2920"/>
+        </w:tabs>
         <w:rPr>
           <w:rStyle w:val="Textoennegrita"/>
           <w:rFonts w:ascii="Arial" w:hAnsi="Arial" w:cs="Arial"/>
@@ -1567,658 +2183,7 @@
           <w:shd w:val="clear" w:color="auto" w:fill="F8F9FA"/>
         </w:rPr>
       </w:pPr>
-    </w:p>
-    <w:p>
-      <w:pPr>
-        <w:pStyle w:val="HTMLconformatoprevio"/>
-        <w:pBdr>
-          <w:top w:val="single" w:sz="6" w:space="7" w:color="CCCCCC"/>
-          <w:left w:val="single" w:sz="6" w:space="7" w:color="CCCCCC"/>
-          <w:bottom w:val="single" w:sz="6" w:space="7" w:color="CCCCCC"/>
-          <w:right w:val="single" w:sz="6" w:space="7" w:color="CCCCCC"/>
-        </w:pBdr>
-        <w:shd w:val="clear" w:color="auto" w:fill="F5F5F5"/>
-        <w:wordWrap w:val="0"/>
-        <w:spacing w:after="150"/>
-        <w:rPr>
-          <w:rStyle w:val="CdigoHTML"/>
-          <w:rFonts w:eastAsiaTheme="majorEastAsia"/>
-          <w:color w:val="333333"/>
-        </w:rPr>
-      </w:pPr>
-      <w:r>
-        <w:rPr>
-          <w:rStyle w:val="hljs-comment"/>
-          <w:rFonts w:eastAsiaTheme="majorEastAsia"/>
-          <w:i/>
-          <w:iCs/>
-          <w:color w:val="999988"/>
-        </w:rPr>
-        <w:t xml:space="preserve"># Quince automóviles son llevados a una concesionaria para validar su garantía. </w:t>
-      </w:r>
-    </w:p>
-    <w:p>
-      <w:pPr>
-        <w:pStyle w:val="HTMLconformatoprevio"/>
-        <w:pBdr>
-          <w:top w:val="single" w:sz="6" w:space="7" w:color="CCCCCC"/>
-          <w:left w:val="single" w:sz="6" w:space="7" w:color="CCCCCC"/>
-          <w:bottom w:val="single" w:sz="6" w:space="7" w:color="CCCCCC"/>
-          <w:right w:val="single" w:sz="6" w:space="7" w:color="CCCCCC"/>
-        </w:pBdr>
-        <w:shd w:val="clear" w:color="auto" w:fill="F5F5F5"/>
-        <w:wordWrap w:val="0"/>
-        <w:spacing w:after="150"/>
-        <w:rPr>
-          <w:rStyle w:val="CdigoHTML"/>
-          <w:rFonts w:eastAsiaTheme="majorEastAsia"/>
-          <w:color w:val="333333"/>
-        </w:rPr>
-      </w:pPr>
-      <w:r>
-        <w:rPr>
-          <w:rStyle w:val="hljs-comment"/>
-          <w:rFonts w:eastAsiaTheme="majorEastAsia"/>
-          <w:i/>
-          <w:iCs/>
-          <w:color w:val="999988"/>
-        </w:rPr>
-        <w:t xml:space="preserve"># Suponga que cinco presentan graves problemas de motor mientras que diez tienen problemas </w:t>
-      </w:r>
-    </w:p>
-    <w:p>
-      <w:pPr>
-        <w:pStyle w:val="HTMLconformatoprevio"/>
-        <w:pBdr>
-          <w:top w:val="single" w:sz="6" w:space="7" w:color="CCCCCC"/>
-          <w:left w:val="single" w:sz="6" w:space="7" w:color="CCCCCC"/>
-          <w:bottom w:val="single" w:sz="6" w:space="7" w:color="CCCCCC"/>
-          <w:right w:val="single" w:sz="6" w:space="7" w:color="CCCCCC"/>
-        </w:pBdr>
-        <w:shd w:val="clear" w:color="auto" w:fill="F5F5F5"/>
-        <w:wordWrap w:val="0"/>
-        <w:spacing w:after="150"/>
-        <w:rPr>
-          <w:rStyle w:val="CdigoHTML"/>
-          <w:rFonts w:eastAsiaTheme="majorEastAsia"/>
-          <w:color w:val="333333"/>
-        </w:rPr>
-      </w:pPr>
-      <w:r>
-        <w:rPr>
-          <w:rStyle w:val="hljs-comment"/>
-          <w:rFonts w:eastAsiaTheme="majorEastAsia"/>
-          <w:i/>
-          <w:iCs/>
-          <w:color w:val="999988"/>
-        </w:rPr>
-        <w:t xml:space="preserve"># sin importancia. Se eligen aleatoriamente seis automóviles para componerlos </w:t>
-      </w:r>
-    </w:p>
-    <w:p>
-      <w:pPr>
-        <w:pStyle w:val="HTMLconformatoprevio"/>
-        <w:pBdr>
-          <w:top w:val="single" w:sz="6" w:space="7" w:color="CCCCCC"/>
-          <w:left w:val="single" w:sz="6" w:space="7" w:color="CCCCCC"/>
-          <w:bottom w:val="single" w:sz="6" w:space="7" w:color="CCCCCC"/>
-          <w:right w:val="single" w:sz="6" w:space="7" w:color="CCCCCC"/>
-        </w:pBdr>
-        <w:shd w:val="clear" w:color="auto" w:fill="F5F5F5"/>
-        <w:wordWrap w:val="0"/>
-        <w:spacing w:after="150"/>
-        <w:rPr>
-          <w:rStyle w:val="CdigoHTML"/>
-          <w:rFonts w:eastAsiaTheme="majorEastAsia"/>
-          <w:color w:val="333333"/>
-        </w:rPr>
-      </w:pPr>
-      <w:r>
-        <w:rPr>
-          <w:rStyle w:val="hljs-comment"/>
-          <w:rFonts w:eastAsiaTheme="majorEastAsia"/>
-          <w:i/>
-          <w:iCs/>
-          <w:color w:val="999988"/>
-        </w:rPr>
-        <w:t># ¿Cuál es la probabilidad de que dos tengan problemas graves?</w:t>
-      </w:r>
-    </w:p>
-    <w:p>
-      <w:pPr>
-        <w:pStyle w:val="HTMLconformatoprevio"/>
-        <w:pBdr>
-          <w:top w:val="single" w:sz="6" w:space="7" w:color="CCCCCC"/>
-          <w:left w:val="single" w:sz="6" w:space="7" w:color="CCCCCC"/>
-          <w:bottom w:val="single" w:sz="6" w:space="7" w:color="CCCCCC"/>
-          <w:right w:val="single" w:sz="6" w:space="7" w:color="CCCCCC"/>
-        </w:pBdr>
-        <w:shd w:val="clear" w:color="auto" w:fill="F5F5F5"/>
-        <w:wordWrap w:val="0"/>
-        <w:spacing w:after="150"/>
-        <w:rPr>
-          <w:rStyle w:val="CdigoHTML"/>
-          <w:rFonts w:eastAsiaTheme="majorEastAsia"/>
-          <w:color w:val="333333"/>
-        </w:rPr>
-      </w:pPr>
-    </w:p>
-    <w:p>
-      <w:pPr>
-        <w:pStyle w:val="HTMLconformatoprevio"/>
-        <w:pBdr>
-          <w:top w:val="single" w:sz="6" w:space="7" w:color="CCCCCC"/>
-          <w:left w:val="single" w:sz="6" w:space="7" w:color="CCCCCC"/>
-          <w:bottom w:val="single" w:sz="6" w:space="7" w:color="CCCCCC"/>
-          <w:right w:val="single" w:sz="6" w:space="7" w:color="CCCCCC"/>
-        </w:pBdr>
-        <w:shd w:val="clear" w:color="auto" w:fill="F5F5F5"/>
-        <w:wordWrap w:val="0"/>
-        <w:spacing w:after="150"/>
-        <w:rPr>
-          <w:rStyle w:val="CdigoHTML"/>
-          <w:rFonts w:eastAsiaTheme="majorEastAsia"/>
-          <w:color w:val="333333"/>
-        </w:rPr>
-      </w:pPr>
-      <w:r>
-        <w:rPr>
-          <w:rStyle w:val="hljs-comment"/>
-          <w:rFonts w:eastAsiaTheme="majorEastAsia"/>
-          <w:i/>
-          <w:iCs/>
-          <w:color w:val="999988"/>
-        </w:rPr>
-        <w:t># Parámetros de la distribución hipergeométrica</w:t>
-      </w:r>
-    </w:p>
-    <w:p>
-      <w:pPr>
-        <w:pStyle w:val="HTMLconformatoprevio"/>
-        <w:pBdr>
-          <w:top w:val="single" w:sz="6" w:space="7" w:color="CCCCCC"/>
-          <w:left w:val="single" w:sz="6" w:space="7" w:color="CCCCCC"/>
-          <w:bottom w:val="single" w:sz="6" w:space="7" w:color="CCCCCC"/>
-          <w:right w:val="single" w:sz="6" w:space="7" w:color="CCCCCC"/>
-        </w:pBdr>
-        <w:shd w:val="clear" w:color="auto" w:fill="F5F5F5"/>
-        <w:wordWrap w:val="0"/>
-        <w:spacing w:after="150"/>
-        <w:rPr>
-          <w:rStyle w:val="CdigoHTML"/>
-          <w:rFonts w:eastAsiaTheme="majorEastAsia"/>
-          <w:color w:val="333333"/>
-        </w:rPr>
-      </w:pPr>
-      <w:r>
-        <w:rPr>
-          <w:rStyle w:val="CdigoHTML"/>
-          <w:rFonts w:eastAsiaTheme="majorEastAsia"/>
-          <w:color w:val="333333"/>
-        </w:rPr>
-        <w:t xml:space="preserve">N &lt;- </w:t>
-      </w:r>
-      <w:proofErr w:type="gramStart"/>
-      <w:r>
-        <w:rPr>
-          <w:rStyle w:val="hljs-number"/>
-          <w:rFonts w:eastAsiaTheme="majorEastAsia"/>
-          <w:color w:val="009999"/>
-        </w:rPr>
-        <w:t>15</w:t>
-      </w:r>
-      <w:r>
-        <w:rPr>
-          <w:rStyle w:val="CdigoHTML"/>
-          <w:rFonts w:eastAsiaTheme="majorEastAsia"/>
-          <w:color w:val="333333"/>
-        </w:rPr>
-        <w:t xml:space="preserve">  </w:t>
-      </w:r>
-      <w:r>
-        <w:rPr>
-          <w:rStyle w:val="hljs-comment"/>
-          <w:rFonts w:eastAsiaTheme="majorEastAsia"/>
-          <w:i/>
-          <w:iCs/>
-          <w:color w:val="999988"/>
-        </w:rPr>
-        <w:t>#</w:t>
-      </w:r>
-      <w:proofErr w:type="gramEnd"/>
-      <w:r>
-        <w:rPr>
-          <w:rStyle w:val="hljs-comment"/>
-          <w:rFonts w:eastAsiaTheme="majorEastAsia"/>
-          <w:i/>
-          <w:iCs/>
-          <w:color w:val="999988"/>
-        </w:rPr>
-        <w:t xml:space="preserve"> Tamaño de la población</w:t>
-      </w:r>
-    </w:p>
-    <w:p>
-      <w:pPr>
-        <w:pStyle w:val="HTMLconformatoprevio"/>
-        <w:pBdr>
-          <w:top w:val="single" w:sz="6" w:space="7" w:color="CCCCCC"/>
-          <w:left w:val="single" w:sz="6" w:space="7" w:color="CCCCCC"/>
-          <w:bottom w:val="single" w:sz="6" w:space="7" w:color="CCCCCC"/>
-          <w:right w:val="single" w:sz="6" w:space="7" w:color="CCCCCC"/>
-        </w:pBdr>
-        <w:shd w:val="clear" w:color="auto" w:fill="F5F5F5"/>
-        <w:wordWrap w:val="0"/>
-        <w:spacing w:after="150"/>
-        <w:rPr>
-          <w:rStyle w:val="CdigoHTML"/>
-          <w:rFonts w:eastAsiaTheme="majorEastAsia"/>
-          <w:color w:val="333333"/>
-        </w:rPr>
-      </w:pPr>
-      <w:r>
-        <w:rPr>
-          <w:rStyle w:val="CdigoHTML"/>
-          <w:rFonts w:eastAsiaTheme="majorEastAsia"/>
-          <w:color w:val="333333"/>
-        </w:rPr>
-        <w:t xml:space="preserve">K &lt;- </w:t>
-      </w:r>
-      <w:r>
-        <w:rPr>
-          <w:rStyle w:val="hljs-number"/>
-          <w:rFonts w:eastAsiaTheme="majorEastAsia"/>
-          <w:color w:val="009999"/>
-        </w:rPr>
-        <w:t>5</w:t>
-      </w:r>
-      <w:r>
-        <w:rPr>
-          <w:rStyle w:val="CdigoHTML"/>
-          <w:rFonts w:eastAsiaTheme="majorEastAsia"/>
-          <w:color w:val="333333"/>
-        </w:rPr>
-        <w:t xml:space="preserve">   </w:t>
-      </w:r>
-      <w:r>
-        <w:rPr>
-          <w:rStyle w:val="hljs-comment"/>
-          <w:rFonts w:eastAsiaTheme="majorEastAsia"/>
-          <w:i/>
-          <w:iCs/>
-          <w:color w:val="999988"/>
-        </w:rPr>
-        <w:t># Número de éxitos en la población (problemas graves)</w:t>
-      </w:r>
-    </w:p>
-    <w:p>
-      <w:pPr>
-        <w:pStyle w:val="HTMLconformatoprevio"/>
-        <w:pBdr>
-          <w:top w:val="single" w:sz="6" w:space="7" w:color="CCCCCC"/>
-          <w:left w:val="single" w:sz="6" w:space="7" w:color="CCCCCC"/>
-          <w:bottom w:val="single" w:sz="6" w:space="7" w:color="CCCCCC"/>
-          <w:right w:val="single" w:sz="6" w:space="7" w:color="CCCCCC"/>
-        </w:pBdr>
-        <w:shd w:val="clear" w:color="auto" w:fill="F5F5F5"/>
-        <w:wordWrap w:val="0"/>
-        <w:spacing w:after="150"/>
-        <w:rPr>
-          <w:rStyle w:val="CdigoHTML"/>
-          <w:rFonts w:eastAsiaTheme="majorEastAsia"/>
-          <w:color w:val="333333"/>
-        </w:rPr>
-      </w:pPr>
-      <w:r>
-        <w:rPr>
-          <w:rStyle w:val="CdigoHTML"/>
-          <w:rFonts w:eastAsiaTheme="majorEastAsia"/>
-          <w:color w:val="333333"/>
-        </w:rPr>
-        <w:t xml:space="preserve">n &lt;- </w:t>
-      </w:r>
-      <w:r>
-        <w:rPr>
-          <w:rStyle w:val="hljs-number"/>
-          <w:rFonts w:eastAsiaTheme="majorEastAsia"/>
-          <w:color w:val="009999"/>
-        </w:rPr>
-        <w:t>6</w:t>
-      </w:r>
-      <w:r>
-        <w:rPr>
-          <w:rStyle w:val="CdigoHTML"/>
-          <w:rFonts w:eastAsiaTheme="majorEastAsia"/>
-          <w:color w:val="333333"/>
-        </w:rPr>
-        <w:t xml:space="preserve">   </w:t>
-      </w:r>
-      <w:r>
-        <w:rPr>
-          <w:rStyle w:val="hljs-comment"/>
-          <w:rFonts w:eastAsiaTheme="majorEastAsia"/>
-          <w:i/>
-          <w:iCs/>
-          <w:color w:val="999988"/>
-        </w:rPr>
-        <w:t># Tamaño de la muestra</w:t>
-      </w:r>
-    </w:p>
-    <w:p>
-      <w:pPr>
-        <w:pStyle w:val="HTMLconformatoprevio"/>
-        <w:pBdr>
-          <w:top w:val="single" w:sz="6" w:space="7" w:color="CCCCCC"/>
-          <w:left w:val="single" w:sz="6" w:space="7" w:color="CCCCCC"/>
-          <w:bottom w:val="single" w:sz="6" w:space="7" w:color="CCCCCC"/>
-          <w:right w:val="single" w:sz="6" w:space="7" w:color="CCCCCC"/>
-        </w:pBdr>
-        <w:shd w:val="clear" w:color="auto" w:fill="F5F5F5"/>
-        <w:wordWrap w:val="0"/>
-        <w:spacing w:after="150"/>
-        <w:rPr>
-          <w:rStyle w:val="CdigoHTML"/>
-          <w:rFonts w:eastAsiaTheme="majorEastAsia"/>
-          <w:color w:val="333333"/>
-        </w:rPr>
-      </w:pPr>
-      <w:r>
-        <w:rPr>
-          <w:rStyle w:val="CdigoHTML"/>
-          <w:rFonts w:eastAsiaTheme="majorEastAsia"/>
-          <w:color w:val="333333"/>
-        </w:rPr>
-        <w:t xml:space="preserve">k &lt;- </w:t>
-      </w:r>
-      <w:r>
-        <w:rPr>
-          <w:rStyle w:val="hljs-number"/>
-          <w:rFonts w:eastAsiaTheme="majorEastAsia"/>
-          <w:color w:val="009999"/>
-        </w:rPr>
-        <w:t>2</w:t>
-      </w:r>
-      <w:r>
-        <w:rPr>
-          <w:rStyle w:val="CdigoHTML"/>
-          <w:rFonts w:eastAsiaTheme="majorEastAsia"/>
-          <w:color w:val="333333"/>
-        </w:rPr>
-        <w:t xml:space="preserve">   </w:t>
-      </w:r>
-      <w:r>
-        <w:rPr>
-          <w:rStyle w:val="hljs-comment"/>
-          <w:rFonts w:eastAsiaTheme="majorEastAsia"/>
-          <w:i/>
-          <w:iCs/>
-          <w:color w:val="999988"/>
-        </w:rPr>
-        <w:t># Número de éxitos en la muestra (problemas graves)</w:t>
-      </w:r>
-    </w:p>
-    <w:p>
-      <w:pPr>
-        <w:pStyle w:val="HTMLconformatoprevio"/>
-        <w:pBdr>
-          <w:top w:val="single" w:sz="6" w:space="7" w:color="CCCCCC"/>
-          <w:left w:val="single" w:sz="6" w:space="7" w:color="CCCCCC"/>
-          <w:bottom w:val="single" w:sz="6" w:space="7" w:color="CCCCCC"/>
-          <w:right w:val="single" w:sz="6" w:space="7" w:color="CCCCCC"/>
-        </w:pBdr>
-        <w:shd w:val="clear" w:color="auto" w:fill="F5F5F5"/>
-        <w:wordWrap w:val="0"/>
-        <w:spacing w:after="150"/>
-        <w:rPr>
-          <w:rStyle w:val="CdigoHTML"/>
-          <w:rFonts w:eastAsiaTheme="majorEastAsia"/>
-          <w:color w:val="333333"/>
-        </w:rPr>
-      </w:pPr>
-      <w:r>
-        <w:rPr>
-          <w:rStyle w:val="CdigoHTML"/>
-          <w:rFonts w:eastAsiaTheme="majorEastAsia"/>
-          <w:color w:val="333333"/>
-        </w:rPr>
-        <w:t xml:space="preserve">  </w:t>
-      </w:r>
-    </w:p>
-    <w:p>
-      <w:pPr>
-        <w:pStyle w:val="HTMLconformatoprevio"/>
-        <w:pBdr>
-          <w:top w:val="single" w:sz="6" w:space="7" w:color="CCCCCC"/>
-          <w:left w:val="single" w:sz="6" w:space="7" w:color="CCCCCC"/>
-          <w:bottom w:val="single" w:sz="6" w:space="7" w:color="CCCCCC"/>
-          <w:right w:val="single" w:sz="6" w:space="7" w:color="CCCCCC"/>
-        </w:pBdr>
-        <w:shd w:val="clear" w:color="auto" w:fill="F5F5F5"/>
-        <w:wordWrap w:val="0"/>
-        <w:spacing w:after="150"/>
-        <w:rPr>
-          <w:rStyle w:val="CdigoHTML"/>
-          <w:rFonts w:eastAsiaTheme="majorEastAsia"/>
-          <w:color w:val="333333"/>
-        </w:rPr>
-      </w:pPr>
-      <w:r>
-        <w:rPr>
-          <w:rStyle w:val="hljs-comment"/>
-          <w:rFonts w:eastAsiaTheme="majorEastAsia"/>
-          <w:i/>
-          <w:iCs/>
-          <w:color w:val="999988"/>
-        </w:rPr>
-        <w:t># Calcular la probabilidad usando la distribución hipergeométrica</w:t>
-      </w:r>
-    </w:p>
-    <w:p>
-      <w:pPr>
-        <w:pStyle w:val="HTMLconformatoprevio"/>
-        <w:pBdr>
-          <w:top w:val="single" w:sz="6" w:space="7" w:color="CCCCCC"/>
-          <w:left w:val="single" w:sz="6" w:space="7" w:color="CCCCCC"/>
-          <w:bottom w:val="single" w:sz="6" w:space="7" w:color="CCCCCC"/>
-          <w:right w:val="single" w:sz="6" w:space="7" w:color="CCCCCC"/>
-        </w:pBdr>
-        <w:shd w:val="clear" w:color="auto" w:fill="F5F5F5"/>
-        <w:wordWrap w:val="0"/>
-        <w:spacing w:after="150"/>
-        <w:rPr>
-          <w:rStyle w:val="CdigoHTML"/>
-          <w:rFonts w:eastAsiaTheme="majorEastAsia"/>
-          <w:color w:val="333333"/>
-        </w:rPr>
-      </w:pPr>
-      <w:r>
-        <w:rPr>
-          <w:rStyle w:val="CdigoHTML"/>
-          <w:rFonts w:eastAsiaTheme="majorEastAsia"/>
-          <w:color w:val="333333"/>
-        </w:rPr>
-        <w:t xml:space="preserve">probabilidad &lt;- </w:t>
-      </w:r>
-      <w:proofErr w:type="spellStart"/>
-      <w:proofErr w:type="gramStart"/>
-      <w:r>
-        <w:rPr>
-          <w:rStyle w:val="CdigoHTML"/>
-          <w:rFonts w:eastAsiaTheme="majorEastAsia"/>
-          <w:color w:val="333333"/>
-        </w:rPr>
-        <w:t>dhyper</w:t>
-      </w:r>
-      <w:proofErr w:type="spellEnd"/>
-      <w:r>
-        <w:rPr>
-          <w:rStyle w:val="CdigoHTML"/>
-          <w:rFonts w:eastAsiaTheme="majorEastAsia"/>
-          <w:color w:val="333333"/>
-        </w:rPr>
-        <w:t>(</w:t>
-      </w:r>
-      <w:proofErr w:type="gramEnd"/>
-      <w:r>
-        <w:rPr>
-          <w:rStyle w:val="CdigoHTML"/>
-          <w:rFonts w:eastAsiaTheme="majorEastAsia"/>
-          <w:color w:val="333333"/>
-        </w:rPr>
-        <w:t>k, K, N - K, n)</w:t>
-      </w:r>
-    </w:p>
-    <w:p>
-      <w:pPr>
-        <w:pStyle w:val="HTMLconformatoprevio"/>
-        <w:pBdr>
-          <w:top w:val="single" w:sz="6" w:space="7" w:color="CCCCCC"/>
-          <w:left w:val="single" w:sz="6" w:space="7" w:color="CCCCCC"/>
-          <w:bottom w:val="single" w:sz="6" w:space="7" w:color="CCCCCC"/>
-          <w:right w:val="single" w:sz="6" w:space="7" w:color="CCCCCC"/>
-        </w:pBdr>
-        <w:shd w:val="clear" w:color="auto" w:fill="F5F5F5"/>
-        <w:wordWrap w:val="0"/>
-        <w:spacing w:after="150"/>
-        <w:rPr>
-          <w:rStyle w:val="CdigoHTML"/>
-          <w:rFonts w:eastAsiaTheme="majorEastAsia"/>
-          <w:color w:val="333333"/>
-        </w:rPr>
-      </w:pPr>
-      <w:r>
-        <w:rPr>
-          <w:rStyle w:val="CdigoHTML"/>
-          <w:rFonts w:eastAsiaTheme="majorEastAsia"/>
-          <w:color w:val="333333"/>
-        </w:rPr>
-        <w:t xml:space="preserve">  </w:t>
-      </w:r>
-    </w:p>
-    <w:p>
-      <w:pPr>
-        <w:pStyle w:val="HTMLconformatoprevio"/>
-        <w:pBdr>
-          <w:top w:val="single" w:sz="6" w:space="7" w:color="CCCCCC"/>
-          <w:left w:val="single" w:sz="6" w:space="7" w:color="CCCCCC"/>
-          <w:bottom w:val="single" w:sz="6" w:space="7" w:color="CCCCCC"/>
-          <w:right w:val="single" w:sz="6" w:space="7" w:color="CCCCCC"/>
-        </w:pBdr>
-        <w:shd w:val="clear" w:color="auto" w:fill="F5F5F5"/>
-        <w:wordWrap w:val="0"/>
-        <w:spacing w:after="150"/>
-        <w:rPr>
-          <w:rStyle w:val="CdigoHTML"/>
-          <w:rFonts w:eastAsiaTheme="majorEastAsia"/>
-          <w:color w:val="333333"/>
-        </w:rPr>
-      </w:pPr>
-      <w:r>
-        <w:rPr>
-          <w:rStyle w:val="hljs-comment"/>
-          <w:rFonts w:eastAsiaTheme="majorEastAsia"/>
-          <w:i/>
-          <w:iCs/>
-          <w:color w:val="999988"/>
-        </w:rPr>
-        <w:t># Mostrar el resultado</w:t>
-      </w:r>
-    </w:p>
-    <w:p>
-      <w:pPr>
-        <w:pStyle w:val="HTMLconformatoprevio"/>
-        <w:pBdr>
-          <w:top w:val="single" w:sz="6" w:space="7" w:color="CCCCCC"/>
-          <w:left w:val="single" w:sz="6" w:space="7" w:color="CCCCCC"/>
-          <w:bottom w:val="single" w:sz="6" w:space="7" w:color="CCCCCC"/>
-          <w:right w:val="single" w:sz="6" w:space="7" w:color="CCCCCC"/>
-        </w:pBdr>
-        <w:shd w:val="clear" w:color="auto" w:fill="F5F5F5"/>
-        <w:wordWrap w:val="0"/>
-        <w:spacing w:after="150"/>
-        <w:rPr>
-          <w:color w:val="333333"/>
-        </w:rPr>
-      </w:pPr>
-      <w:proofErr w:type="spellStart"/>
-      <w:r>
-        <w:rPr>
-          <w:rStyle w:val="CdigoHTML"/>
-          <w:rFonts w:eastAsiaTheme="majorEastAsia"/>
-          <w:color w:val="333333"/>
-        </w:rPr>
-        <w:t>print</w:t>
-      </w:r>
-      <w:proofErr w:type="spellEnd"/>
-      <w:r>
-        <w:rPr>
-          <w:rStyle w:val="CdigoHTML"/>
-          <w:rFonts w:eastAsiaTheme="majorEastAsia"/>
-          <w:color w:val="333333"/>
-        </w:rPr>
-        <w:t>(probabilidad)</w:t>
-      </w:r>
-    </w:p>
-    <w:p>
-      <w:pPr>
-        <w:pStyle w:val="HTMLconformatoprevio"/>
-        <w:pBdr>
-          <w:top w:val="single" w:sz="6" w:space="7" w:color="CCCCCC"/>
-          <w:left w:val="single" w:sz="6" w:space="7" w:color="CCCCCC"/>
-          <w:bottom w:val="single" w:sz="6" w:space="7" w:color="CCCCCC"/>
-          <w:right w:val="single" w:sz="6" w:space="7" w:color="CCCCCC"/>
-        </w:pBdr>
-        <w:shd w:val="clear" w:color="auto" w:fill="FFFFFF"/>
-        <w:wordWrap w:val="0"/>
-        <w:spacing w:after="150"/>
-        <w:rPr>
-          <w:color w:val="333333"/>
-        </w:rPr>
-      </w:pPr>
-      <w:r>
-        <w:rPr>
-          <w:rStyle w:val="CdigoHTML"/>
-          <w:rFonts w:eastAsiaTheme="majorEastAsia"/>
-          <w:color w:val="333333"/>
-        </w:rPr>
-        <w:t>## [1] 0.4195804</w:t>
-      </w:r>
-    </w:p>
-    <w:p>
-      <w:pPr>
-        <w:pStyle w:val="HTMLconformatoprevio"/>
-        <w:pBdr>
-          <w:top w:val="single" w:sz="6" w:space="7" w:color="CCCCCC"/>
-          <w:left w:val="single" w:sz="6" w:space="7" w:color="CCCCCC"/>
-          <w:bottom w:val="single" w:sz="6" w:space="7" w:color="CCCCCC"/>
-          <w:right w:val="single" w:sz="6" w:space="7" w:color="CCCCCC"/>
-        </w:pBdr>
-        <w:shd w:val="clear" w:color="auto" w:fill="F5F5F5"/>
-        <w:wordWrap w:val="0"/>
-        <w:spacing w:after="150"/>
-        <w:rPr>
-          <w:rStyle w:val="Textoennegrita"/>
-          <w:b w:val="0"/>
-          <w:bCs w:val="0"/>
-          <w:color w:val="333333"/>
-        </w:rPr>
-      </w:pPr>
-      <w:r>
-        <w:rPr>
-          <w:rStyle w:val="hljs-comment"/>
-          <w:rFonts w:eastAsiaTheme="majorEastAsia"/>
-          <w:i/>
-          <w:iCs/>
-          <w:color w:val="999988"/>
-        </w:rPr>
-        <w:lastRenderedPageBreak/>
-        <w:t>## [1] 0.4195804</w:t>
-      </w:r>
-    </w:p>
-    <w:p>
-      <w:pPr>
-        <w:tabs>
-          <w:tab w:val="left" w:pos="2920"/>
-        </w:tabs>
+      <w:r>
         <w:rPr>
           <w:rStyle w:val="Textoennegrita"/>
           <w:rFonts w:ascii="Arial" w:hAnsi="Arial" w:cs="Arial"/>
@@ -2227,16 +2192,7 @@
           <w:szCs w:val="23"/>
           <w:shd w:val="clear" w:color="auto" w:fill="F8F9FA"/>
         </w:rPr>
-      </w:pPr>
-      <w:r>
-        <w:rPr>
-          <w:rStyle w:val="Textoennegrita"/>
-          <w:rFonts w:ascii="Arial" w:hAnsi="Arial" w:cs="Arial"/>
-          <w:color w:val="003DF5"/>
-          <w:sz w:val="23"/>
-          <w:szCs w:val="23"/>
-          <w:shd w:val="clear" w:color="auto" w:fill="F8F9FA"/>
-        </w:rPr>
+        <w:lastRenderedPageBreak/>
         <w:t>EJERCICIOS DE LA DISTRIBUCIÓN POISON:</w:t>
       </w:r>
     </w:p>
@@ -2341,23 +2297,22 @@
         <w:rPr>
           <w:noProof/>
         </w:rPr>
-        <w:lastRenderedPageBreak/>
         <w:drawing>
-          <wp:anchor distT="0" distB="0" distL="114300" distR="114300" simplePos="0" relativeHeight="251660288" behindDoc="1" locked="0" layoutInCell="1" allowOverlap="1" wp14:anchorId="72067C97" wp14:editId="6E8B06D0">
+          <wp:anchor distT="0" distB="0" distL="114300" distR="114300" simplePos="0" relativeHeight="251660288" behindDoc="1" locked="0" layoutInCell="1" allowOverlap="1" wp14:anchorId="72067C97" wp14:editId="016ED907">
             <wp:simplePos x="0" y="0"/>
             <wp:positionH relativeFrom="column">
               <wp:posOffset>62865</wp:posOffset>
             </wp:positionH>
             <wp:positionV relativeFrom="paragraph">
-              <wp:posOffset>5090795</wp:posOffset>
+              <wp:posOffset>5092700</wp:posOffset>
             </wp:positionV>
-            <wp:extent cx="5400040" cy="2794000"/>
-            <wp:effectExtent l="0" t="0" r="0" b="6350"/>
+            <wp:extent cx="5400040" cy="2948940"/>
+            <wp:effectExtent l="0" t="0" r="0" b="3810"/>
             <wp:wrapTight wrapText="bothSides">
               <wp:wrapPolygon edited="0">
                 <wp:start x="0" y="0"/>
-                <wp:lineTo x="0" y="21502"/>
-                <wp:lineTo x="21488" y="21502"/>
+                <wp:lineTo x="0" y="21488"/>
+                <wp:lineTo x="21488" y="21488"/>
                 <wp:lineTo x="21488" y="0"/>
                 <wp:lineTo x="0" y="0"/>
               </wp:wrapPolygon>
@@ -2391,7 +2346,7 @@
                   <pic:spPr bwMode="auto">
                     <a:xfrm>
                       <a:off x="0" y="0"/>
-                      <a:ext cx="5400040" cy="2794000"/>
+                      <a:ext cx="5400040" cy="2948940"/>
                     </a:xfrm>
                     <a:prstGeom prst="rect">
                       <a:avLst/>
@@ -2571,6 +2526,7 @@
           <w:lang w:eastAsia="es-PE"/>
           <w14:ligatures w14:val="none"/>
         </w:rPr>
+        <w:lastRenderedPageBreak/>
         <w:t># Un vendedor de seguros de vida vende un promedio de 4 polizas</w:t>
       </w:r>
     </w:p>
@@ -4737,7 +4693,6 @@
           <w:rFonts w:eastAsiaTheme="majorEastAsia"/>
           <w:color w:val="333333"/>
         </w:rPr>
-        <w:lastRenderedPageBreak/>
         <w:t>Probabilidad de que venda algunas pólizas en una semana (4 decimales): 0.9817</w:t>
       </w:r>
     </w:p>
@@ -5002,132 +4957,6 @@
         </w:rPr>
         <w:t>Desviación estándar: 2</w:t>
       </w:r>
-    </w:p>
-    <w:p>
-      <w:pPr>
-        <w:rPr>
-          <w:noProof/>
-        </w:rPr>
-      </w:pPr>
-    </w:p>
-    <w:p>
-      <w:pPr>
-        <w:rPr>
-          <w:noProof/>
-        </w:rPr>
-      </w:pPr>
-    </w:p>
-    <w:p>
-      <w:pPr>
-        <w:rPr>
-          <w:noProof/>
-        </w:rPr>
-      </w:pPr>
-    </w:p>
-    <w:p>
-      <w:pPr>
-        <w:rPr>
-          <w:noProof/>
-        </w:rPr>
-      </w:pPr>
-    </w:p>
-    <w:p>
-      <w:pPr>
-        <w:rPr>
-          <w:noProof/>
-        </w:rPr>
-      </w:pPr>
-    </w:p>
-    <w:p>
-      <w:pPr>
-        <w:rPr>
-          <w:noProof/>
-        </w:rPr>
-      </w:pPr>
-    </w:p>
-    <w:p>
-      <w:pPr>
-        <w:rPr>
-          <w:noProof/>
-        </w:rPr>
-      </w:pPr>
-    </w:p>
-    <w:p>
-      <w:pPr>
-        <w:rPr>
-          <w:noProof/>
-        </w:rPr>
-      </w:pPr>
-    </w:p>
-    <w:p>
-      <w:pPr>
-        <w:rPr>
-          <w:noProof/>
-        </w:rPr>
-      </w:pPr>
-    </w:p>
-    <w:p>
-      <w:pPr>
-        <w:rPr>
-          <w:noProof/>
-        </w:rPr>
-      </w:pPr>
-    </w:p>
-    <w:p>
-      <w:pPr>
-        <w:rPr>
-          <w:noProof/>
-        </w:rPr>
-      </w:pPr>
-    </w:p>
-    <w:p>
-      <w:pPr>
-        <w:rPr>
-          <w:noProof/>
-        </w:rPr>
-      </w:pPr>
-    </w:p>
-    <w:p>
-      <w:pPr>
-        <w:rPr>
-          <w:noProof/>
-        </w:rPr>
-      </w:pPr>
-    </w:p>
-    <w:p>
-      <w:pPr>
-        <w:rPr>
-          <w:noProof/>
-        </w:rPr>
-      </w:pPr>
-    </w:p>
-    <w:p>
-      <w:pPr>
-        <w:rPr>
-          <w:noProof/>
-        </w:rPr>
-      </w:pPr>
-    </w:p>
-    <w:p>
-      <w:pPr>
-        <w:rPr>
-          <w:noProof/>
-        </w:rPr>
-      </w:pPr>
-    </w:p>
-    <w:p>
-      <w:pPr>
-        <w:rPr>
-          <w:noProof/>
-        </w:rPr>
-      </w:pPr>
-    </w:p>
-    <w:p>
-      <w:pPr>
-        <w:rPr>
-          <w:noProof/>
-        </w:rPr>
-      </w:pPr>
     </w:p>
     <w:p>
       <w:pPr>
@@ -5143,7 +4972,6 @@
           <w:sz w:val="36"/>
           <w:szCs w:val="36"/>
         </w:rPr>
-        <w:lastRenderedPageBreak/>
         <w:t>Hecho por_ Apaza Fuentes Enzo Aldair</w:t>
       </w:r>
     </w:p>

</xml_diff>